<commit_message>
New translations email 7 [template] partner email – details and agenda.docx (Indonesian)
</commit_message>
<xml_diff>
--- a/public/email/crowdin/translations/id/Email 7 [TEMPLATE] Partner email – details and agenda.docx
+++ b/public/email/crowdin/translations/id/Email 7 [TEMPLATE] Partner email – details and agenda.docx
@@ -45,7 +45,7 @@
         <w:pStyle w:val="P68B1DB1-Normal2"/>
       </w:pPr>
       <w:r>
-        <w:t>English</w:t>
+        <w:t>Inggris</w:t>
       </w:r>
     </w:p>
     <w:p/>
@@ -302,7 +302,7 @@
       </w:pPr>
       <w:commentRangeStart w:id="1"/>
       <w:r>
-        <w:t xml:space="preserve">Passport </w:t>
+        <w:t xml:space="preserve">Paspor </w:t>
       </w:r>
     </w:p>
     <w:p>

</xml_diff>